<commit_message>
a few formatting changes
</commit_message>
<xml_diff>
--- a/Informatics/Lab0 Info.docx
+++ b/Informatics/Lab0 Info.docx
@@ -2468,17 +2468,7 @@
           <w:rFonts w:cs="Times New Roman"/>
           <w:szCs w:val="24"/>
         </w:rPr>
-        <w:t>Перевести число "А", заданное в системе счисления "В", в систему счисления "С". Числа "А", "В" и "</w:t>
-      </w:r>
-      <w:bookmarkStart w:id="1" w:name="_GoBack"/>
-      <w:bookmarkEnd w:id="1"/>
-      <w:r>
-        <w:rPr>
-          <w:rStyle w:val="markedcontent"/>
-          <w:rFonts w:cs="Times New Roman"/>
-          <w:szCs w:val="24"/>
-        </w:rPr>
-        <w:t>С" взять из представленной ниже Таблицы 1.1. Вариант выбирается как сумма последних двух цифр в номере группы и номера в списке группы согласно ISU. Т.е. 13-му человеку из группы P3102 соответствует 15-й вариант (=02 + 13). Если полученный вариант больше 40, то необходимо вычесть из него 40. Т.е. 21-му человеку из группы P3121 соответствует 2-й вариант (=21 + 21 - 40).</w:t>
+        <w:t>Перевести число "А", заданное в системе счисления "В", в систему счисления "С". Числа "А", "В" и "С" взять из представленной ниже Таблицы 1.1. Вариант выбирается как сумма последних двух цифр в номере группы и номера в списке группы согласно ISU. Т.е. 13-му человеку из группы P3102 соответствует 15-й вариант (=02 + 13). Если полученный вариант больше 40, то необходимо вычесть из него 40. Т.е. 21-му человеку из группы P3121 соответствует 2-й вариант (=21 + 21 - 40).</w:t>
       </w:r>
     </w:p>
     <w:p>
@@ -2515,31 +2505,12 @@
       <w:pPr>
         <w:rPr>
           <w:rFonts w:cs="Times New Roman"/>
-          <w:lang w:eastAsia="ru-RU"/>
-        </w:rPr>
-      </w:pPr>
-    </w:p>
-    <w:p>
-      <w:pPr>
-        <w:rPr>
-          <w:rFonts w:cs="Times New Roman"/>
           <w:b/>
           <w:bCs/>
           <w:szCs w:val="24"/>
-          <w:lang w:eastAsia="ru-RU"/>
-        </w:rPr>
-      </w:pPr>
-      <w:r>
-        <w:rPr>
-          <w:rFonts w:cs="Times New Roman"/>
-          <w:b/>
-          <w:bCs/>
-          <w:szCs w:val="24"/>
-          <w:lang w:eastAsia="ru-RU"/>
-        </w:rPr>
-        <w:lastRenderedPageBreak/>
-        <w:t>Таблица 1.1</w:t>
-      </w:r>
+          <w:lang w:val="en-US" w:eastAsia="ru-RU"/>
+        </w:rPr>
+      </w:pPr>
     </w:p>
     <w:tbl>
       <w:tblPr>
@@ -3966,30 +3937,30 @@
           <w:rFonts w:cs="Times New Roman"/>
         </w:rPr>
       </w:pPr>
-      <w:bookmarkStart w:id="2" w:name="_Toc83216710"/>
+      <w:bookmarkStart w:id="1" w:name="_Toc83216710"/>
       <w:r>
         <w:rPr>
           <w:rFonts w:cs="Times New Roman"/>
         </w:rPr>
         <w:t>Ход работы</w:t>
       </w:r>
+      <w:bookmarkEnd w:id="1"/>
+    </w:p>
+    <w:p>
+      <w:pPr>
+        <w:pStyle w:val="2"/>
+        <w:rPr>
+          <w:rFonts w:cs="Times New Roman"/>
+        </w:rPr>
+      </w:pPr>
+      <w:bookmarkStart w:id="2" w:name="_Toc83216711"/>
+      <w:r>
+        <w:rPr>
+          <w:rFonts w:cs="Times New Roman"/>
+        </w:rPr>
+        <w:t>Задание 1</w:t>
+      </w:r>
       <w:bookmarkEnd w:id="2"/>
-    </w:p>
-    <w:p>
-      <w:pPr>
-        <w:pStyle w:val="2"/>
-        <w:rPr>
-          <w:rFonts w:cs="Times New Roman"/>
-        </w:rPr>
-      </w:pPr>
-      <w:bookmarkStart w:id="3" w:name="_Toc83216711"/>
-      <w:r>
-        <w:rPr>
-          <w:rFonts w:cs="Times New Roman"/>
-        </w:rPr>
-        <w:t>Задание 1</w:t>
-      </w:r>
-      <w:bookmarkEnd w:id="3"/>
     </w:p>
     <w:p>
       <w:pPr>
@@ -4849,11 +4820,11 @@
       <w:pPr>
         <w:pStyle w:val="2"/>
       </w:pPr>
-      <w:bookmarkStart w:id="4" w:name="_Toc83216712"/>
+      <w:bookmarkStart w:id="3" w:name="_Toc83216712"/>
       <w:r>
         <w:t>Задание 2</w:t>
       </w:r>
-      <w:bookmarkEnd w:id="4"/>
+      <w:bookmarkEnd w:id="3"/>
     </w:p>
     <w:p/>
     <w:p>
@@ -5106,11 +5077,12 @@
       <w:pPr>
         <w:pStyle w:val="2"/>
       </w:pPr>
-      <w:bookmarkStart w:id="5" w:name="_Toc83216713"/>
-      <w:r>
+      <w:bookmarkStart w:id="4" w:name="_Toc83216713"/>
+      <w:r>
+        <w:lastRenderedPageBreak/>
         <w:t>Задание 3</w:t>
       </w:r>
-      <w:bookmarkEnd w:id="5"/>
+      <w:bookmarkEnd w:id="4"/>
     </w:p>
     <w:p>
       <w:pPr>
@@ -5742,11 +5714,11 @@
       <w:pPr>
         <w:pStyle w:val="2"/>
       </w:pPr>
-      <w:bookmarkStart w:id="6" w:name="_Toc83216714"/>
+      <w:bookmarkStart w:id="5" w:name="_Toc83216714"/>
       <w:r>
         <w:t>Задание 4</w:t>
       </w:r>
-      <w:bookmarkEnd w:id="6"/>
+      <w:bookmarkEnd w:id="5"/>
     </w:p>
     <w:p/>
     <w:p>
@@ -6511,7 +6483,6 @@
     </w:p>
     <w:p>
       <w:r>
-        <w:lastRenderedPageBreak/>
         <w:t xml:space="preserve">0,82 * 2 = </w:t>
       </w:r>
       <w:r>
@@ -6527,6 +6498,7 @@
     </w:p>
     <w:p>
       <w:r>
+        <w:lastRenderedPageBreak/>
         <w:t xml:space="preserve">0,64 * 2 = </w:t>
       </w:r>
       <w:r>
@@ -6636,11 +6608,11 @@
       <w:pPr>
         <w:pStyle w:val="2"/>
       </w:pPr>
-      <w:bookmarkStart w:id="7" w:name="_Toc83216715"/>
+      <w:bookmarkStart w:id="6" w:name="_Toc83216715"/>
       <w:r>
         <w:t>Задание 5</w:t>
       </w:r>
-      <w:bookmarkEnd w:id="7"/>
+      <w:bookmarkEnd w:id="6"/>
     </w:p>
     <w:p/>
     <w:p>
@@ -6750,11 +6722,11 @@
       <w:pPr>
         <w:pStyle w:val="2"/>
       </w:pPr>
-      <w:bookmarkStart w:id="8" w:name="_Toc83216716"/>
+      <w:bookmarkStart w:id="7" w:name="_Toc83216716"/>
       <w:r>
         <w:t>Задание 6</w:t>
       </w:r>
-      <w:bookmarkEnd w:id="8"/>
+      <w:bookmarkEnd w:id="7"/>
     </w:p>
     <w:p/>
     <w:p>
@@ -6841,11 +6813,11 @@
       <w:pPr>
         <w:pStyle w:val="2"/>
       </w:pPr>
-      <w:bookmarkStart w:id="9" w:name="_Toc83216717"/>
+      <w:bookmarkStart w:id="8" w:name="_Toc83216717"/>
       <w:r>
         <w:t>Задание 7</w:t>
       </w:r>
-      <w:bookmarkEnd w:id="9"/>
+      <w:bookmarkEnd w:id="8"/>
     </w:p>
     <w:p/>
     <w:p>
@@ -6923,7 +6895,6 @@
           <w:b/>
           <w:bCs/>
         </w:rPr>
-        <w:lastRenderedPageBreak/>
         <w:t>Ответ</w:t>
       </w:r>
       <w:r>
@@ -6958,11 +6929,11 @@
       <w:pPr>
         <w:pStyle w:val="2"/>
       </w:pPr>
-      <w:bookmarkStart w:id="10" w:name="_Toc83216718"/>
+      <w:bookmarkStart w:id="9" w:name="_Toc83216718"/>
       <w:r>
         <w:t>Задание 8</w:t>
       </w:r>
-      <w:bookmarkEnd w:id="10"/>
+      <w:bookmarkEnd w:id="9"/>
     </w:p>
     <w:p/>
     <w:p>
@@ -7132,14 +7103,14 @@
           <w:rFonts w:eastAsiaTheme="minorEastAsia"/>
         </w:rPr>
       </w:pPr>
-      <w:bookmarkStart w:id="11" w:name="_Toc83216719"/>
+      <w:bookmarkStart w:id="10" w:name="_Toc83216719"/>
       <w:r>
         <w:rPr>
           <w:rFonts w:eastAsiaTheme="minorEastAsia"/>
         </w:rPr>
         <w:t>Задание 9</w:t>
       </w:r>
-      <w:bookmarkEnd w:id="11"/>
+      <w:bookmarkEnd w:id="10"/>
     </w:p>
     <w:p/>
     <w:p>
@@ -7181,7 +7152,6 @@
       <w:pPr>
         <w:rPr>
           <w:rStyle w:val="markedcontent"/>
-          <w:lang w:val="en-US"/>
         </w:rPr>
       </w:pPr>
       <w:r>
@@ -7189,7 +7159,6 @@
           <w:rStyle w:val="markedcontent"/>
           <w:rFonts w:cs="Times New Roman"/>
           <w:szCs w:val="24"/>
-          <w:lang w:val="en-US"/>
         </w:rPr>
         <w:t>11 * 16</w:t>
       </w:r>
@@ -7199,7 +7168,6 @@
           <w:rFonts w:cs="Times New Roman"/>
           <w:szCs w:val="24"/>
           <w:vertAlign w:val="superscript"/>
-          <w:lang w:val="en-US"/>
         </w:rPr>
         <w:t>1</w:t>
       </w:r>
@@ -7208,7 +7176,6 @@
           <w:rStyle w:val="markedcontent"/>
           <w:rFonts w:cs="Times New Roman"/>
           <w:szCs w:val="24"/>
-          <w:lang w:val="en-US"/>
         </w:rPr>
         <w:t xml:space="preserve"> + 7 * 16</w:t>
       </w:r>
@@ -7218,7 +7185,6 @@
           <w:rFonts w:cs="Times New Roman"/>
           <w:szCs w:val="24"/>
           <w:vertAlign w:val="superscript"/>
-          <w:lang w:val="en-US"/>
         </w:rPr>
         <w:t>0</w:t>
       </w:r>
@@ -7227,7 +7193,6 @@
           <w:rStyle w:val="markedcontent"/>
           <w:rFonts w:cs="Times New Roman"/>
           <w:szCs w:val="24"/>
-          <w:lang w:val="en-US"/>
         </w:rPr>
         <w:t xml:space="preserve"> + 9 * 16</w:t>
       </w:r>
@@ -7237,7 +7202,6 @@
           <w:rFonts w:cs="Times New Roman"/>
           <w:szCs w:val="24"/>
           <w:vertAlign w:val="superscript"/>
-          <w:lang w:val="en-US"/>
         </w:rPr>
         <w:t>-1</w:t>
       </w:r>
@@ -7246,7 +7210,6 @@
           <w:rStyle w:val="markedcontent"/>
           <w:rFonts w:cs="Times New Roman"/>
           <w:szCs w:val="24"/>
-          <w:lang w:val="en-US"/>
         </w:rPr>
         <w:t xml:space="preserve"> + 3 * 16</w:t>
       </w:r>
@@ -7256,7 +7219,6 @@
           <w:rFonts w:cs="Times New Roman"/>
           <w:szCs w:val="24"/>
           <w:vertAlign w:val="superscript"/>
-          <w:lang w:val="en-US"/>
         </w:rPr>
         <w:t>-2</w:t>
       </w:r>
@@ -7265,7 +7227,6 @@
           <w:rStyle w:val="markedcontent"/>
           <w:rFonts w:cs="Times New Roman"/>
           <w:szCs w:val="24"/>
-          <w:lang w:val="en-US"/>
         </w:rPr>
         <w:t xml:space="preserve"> =</w:t>
       </w:r>
@@ -7276,7 +7237,6 @@
           <w:rStyle w:val="markedcontent"/>
           <w:rFonts w:cs="Times New Roman"/>
           <w:szCs w:val="24"/>
-          <w:lang w:val="en-US"/>
         </w:rPr>
       </w:pPr>
       <w:r>
@@ -7284,7 +7244,6 @@
           <w:rStyle w:val="markedcontent"/>
           <w:rFonts w:cs="Times New Roman"/>
           <w:szCs w:val="24"/>
-          <w:lang w:val="en-US"/>
         </w:rPr>
         <w:t>= 11 * 16 + 7</w:t>
       </w:r>
@@ -7293,7 +7252,6 @@
           <w:rStyle w:val="markedcontent"/>
           <w:rFonts w:cs="Times New Roman"/>
           <w:szCs w:val="24"/>
-          <w:lang w:val="en-US"/>
         </w:rPr>
         <w:t xml:space="preserve"> + </w:t>
       </w:r>
@@ -7302,52 +7260,30 @@
           <w:rStyle w:val="markedcontent"/>
           <w:rFonts w:cs="Times New Roman"/>
           <w:szCs w:val="24"/>
-          <w:lang w:val="en-US"/>
-        </w:rPr>
-        <w:t xml:space="preserve">9 * </w:t>
+        </w:rPr>
+        <w:t>9 * 0</w:t>
       </w:r>
       <w:r>
         <w:rPr>
           <w:rStyle w:val="markedcontent"/>
           <w:rFonts w:cs="Times New Roman"/>
           <w:szCs w:val="24"/>
-          <w:lang w:val="en-US"/>
-        </w:rPr>
-        <w:t>0</w:t>
+        </w:rPr>
+        <w:t>,</w:t>
       </w:r>
       <w:r>
         <w:rPr>
           <w:rStyle w:val="markedcontent"/>
           <w:rFonts w:cs="Times New Roman"/>
           <w:szCs w:val="24"/>
-          <w:lang w:val="en-US"/>
-        </w:rPr>
-        <w:t>,</w:t>
-      </w:r>
-      <w:r>
-        <w:rPr>
-          <w:rStyle w:val="markedcontent"/>
-          <w:rFonts w:cs="Times New Roman"/>
-          <w:szCs w:val="24"/>
-          <w:lang w:val="en-US"/>
-        </w:rPr>
-        <w:t>0625</w:t>
-      </w:r>
-      <w:r>
-        <w:rPr>
-          <w:rStyle w:val="markedcontent"/>
-          <w:rFonts w:cs="Times New Roman"/>
-          <w:szCs w:val="24"/>
-          <w:lang w:val="en-US"/>
-        </w:rPr>
-        <w:t xml:space="preserve"> </w:t>
+        </w:rPr>
+        <w:t xml:space="preserve">0625 </w:t>
       </w:r>
       <w:r>
         <w:rPr>
           <w:rStyle w:val="markedcontent"/>
           <w:rFonts w:eastAsiaTheme="minorEastAsia" w:cs="Times New Roman"/>
           <w:szCs w:val="24"/>
-          <w:lang w:val="en-US"/>
         </w:rPr>
         <w:t xml:space="preserve">+ </w:t>
       </w:r>
@@ -7356,7 +7292,6 @@
           <w:rStyle w:val="markedcontent"/>
           <w:rFonts w:eastAsiaTheme="minorEastAsia" w:cs="Times New Roman"/>
           <w:szCs w:val="24"/>
-          <w:lang w:val="en-US"/>
         </w:rPr>
         <w:t xml:space="preserve">3 * </w:t>
       </w:r>
@@ -7365,7 +7300,6 @@
           <w:rStyle w:val="markedcontent"/>
           <w:rFonts w:eastAsiaTheme="minorEastAsia" w:cs="Times New Roman"/>
           <w:szCs w:val="24"/>
-          <w:lang w:val="en-US"/>
         </w:rPr>
         <w:t>0</w:t>
       </w:r>
@@ -7374,7 +7308,6 @@
           <w:rStyle w:val="markedcontent"/>
           <w:rFonts w:eastAsiaTheme="minorEastAsia" w:cs="Times New Roman"/>
           <w:szCs w:val="24"/>
-          <w:lang w:val="en-US"/>
         </w:rPr>
         <w:t>,</w:t>
       </w:r>
@@ -7383,7 +7316,6 @@
           <w:rStyle w:val="markedcontent"/>
           <w:rFonts w:eastAsiaTheme="minorEastAsia" w:cs="Times New Roman"/>
           <w:szCs w:val="24"/>
-          <w:lang w:val="en-US"/>
         </w:rPr>
         <w:t>00390625</w:t>
       </w:r>
@@ -7392,7 +7324,6 @@
           <w:rStyle w:val="markedcontent"/>
           <w:rFonts w:eastAsiaTheme="minorEastAsia" w:cs="Times New Roman"/>
           <w:szCs w:val="24"/>
-          <w:lang w:val="en-US"/>
         </w:rPr>
         <w:t xml:space="preserve"> </w:t>
       </w:r>
@@ -7401,7 +7332,6 @@
           <w:rStyle w:val="markedcontent"/>
           <w:rFonts w:cs="Times New Roman"/>
           <w:szCs w:val="24"/>
-          <w:lang w:val="en-US"/>
         </w:rPr>
         <w:t>=</w:t>
       </w:r>
@@ -7412,7 +7342,6 @@
           <w:rStyle w:val="markedcontent"/>
           <w:rFonts w:cs="Times New Roman"/>
           <w:szCs w:val="24"/>
-          <w:lang w:val="en-US"/>
         </w:rPr>
         <w:t xml:space="preserve">= </w:t>
       </w:r>
@@ -7421,97 +7350,30 @@
           <w:rStyle w:val="markedcontent"/>
           <w:rFonts w:cs="Times New Roman"/>
           <w:szCs w:val="24"/>
-          <w:lang w:val="en-US"/>
-        </w:rPr>
-        <w:t>176</w:t>
+        </w:rPr>
+        <w:t>176 + 7</w:t>
       </w:r>
       <w:r>
         <w:rPr>
           <w:rStyle w:val="markedcontent"/>
           <w:rFonts w:cs="Times New Roman"/>
           <w:szCs w:val="24"/>
-          <w:lang w:val="en-US"/>
-        </w:rPr>
-        <w:t xml:space="preserve"> + 7</w:t>
+        </w:rPr>
+        <w:t xml:space="preserve"> + 0,5625 + </w:t>
       </w:r>
       <w:r>
         <w:rPr>
           <w:rStyle w:val="markedcontent"/>
           <w:rFonts w:cs="Times New Roman"/>
           <w:szCs w:val="24"/>
-          <w:lang w:val="en-US"/>
-        </w:rPr>
-        <w:t xml:space="preserve"> + </w:t>
+        </w:rPr>
+        <w:t>0,01171875</w:t>
       </w:r>
       <w:r>
         <w:rPr>
           <w:rStyle w:val="markedcontent"/>
           <w:rFonts w:cs="Times New Roman"/>
           <w:szCs w:val="24"/>
-          <w:lang w:val="en-US"/>
-        </w:rPr>
-        <w:t>0</w:t>
-      </w:r>
-      <w:r>
-        <w:rPr>
-          <w:rStyle w:val="markedcontent"/>
-          <w:rFonts w:cs="Times New Roman"/>
-          <w:szCs w:val="24"/>
-          <w:lang w:val="en-US"/>
-        </w:rPr>
-        <w:t>,</w:t>
-      </w:r>
-      <w:r>
-        <w:rPr>
-          <w:rStyle w:val="markedcontent"/>
-          <w:rFonts w:cs="Times New Roman"/>
-          <w:szCs w:val="24"/>
-          <w:lang w:val="en-US"/>
-        </w:rPr>
-        <w:t>5625</w:t>
-      </w:r>
-      <w:r>
-        <w:rPr>
-          <w:rStyle w:val="markedcontent"/>
-          <w:rFonts w:cs="Times New Roman"/>
-          <w:szCs w:val="24"/>
-          <w:lang w:val="en-US"/>
-        </w:rPr>
-        <w:t xml:space="preserve"> + </w:t>
-      </w:r>
-      <w:r>
-        <w:rPr>
-          <w:rStyle w:val="markedcontent"/>
-          <w:rFonts w:cs="Times New Roman"/>
-          <w:szCs w:val="24"/>
-          <w:lang w:val="en-US"/>
-        </w:rPr>
-        <w:t>0</w:t>
-      </w:r>
-      <w:r>
-        <w:rPr>
-          <w:rStyle w:val="markedcontent"/>
-          <w:rFonts w:cs="Times New Roman"/>
-          <w:szCs w:val="24"/>
-          <w:lang w:val="en-US"/>
-        </w:rPr>
-        <w:t>,</w:t>
-      </w:r>
-      <w:r>
-        <w:rPr>
-          <w:rStyle w:val="markedcontent"/>
-          <w:rFonts w:cs="Times New Roman"/>
-          <w:szCs w:val="24"/>
-          <w:lang w:val="en-US"/>
-        </w:rPr>
-        <w:t>01171875</w:t>
-      </w:r>
-      <w:r>
-        <w:rPr>
-          <w:rStyle w:val="markedcontent"/>
-          <w:rFonts w:cs="Times New Roman"/>
-          <w:szCs w:val="24"/>
-          <w:lang w:val="en-US"/>
         </w:rPr>
         <w:t xml:space="preserve"> = </w:t>
       </w:r>
@@ -7519,9 +7381,6 @@
         <w:t>183</w:t>
       </w:r>
       <w:r>
-        <w:rPr>
-          <w:lang w:val="en-US"/>
-        </w:rPr>
         <w:t>,</w:t>
       </w:r>
       <w:r>
@@ -7533,7 +7392,6 @@
         <w:rPr>
           <w:b/>
           <w:bCs/>
-          <w:lang w:val="en-US"/>
         </w:rPr>
       </w:pPr>
       <w:r>
@@ -7547,7 +7405,6 @@
         <w:rPr>
           <w:b/>
           <w:bCs/>
-          <w:lang w:val="en-US"/>
         </w:rPr>
         <w:t xml:space="preserve">: </w:t>
       </w:r>
@@ -7562,7 +7419,6 @@
         <w:rPr>
           <w:b/>
           <w:bCs/>
-          <w:lang w:val="en-US"/>
         </w:rPr>
         <w:t>,</w:t>
       </w:r>
@@ -7577,7 +7433,6 @@
         <w:rPr>
           <w:b/>
           <w:bCs/>
-          <w:lang w:val="en-US"/>
         </w:rPr>
         <w:t>2</w:t>
       </w:r>
@@ -7587,856 +7442,726 @@
         <w:rPr>
           <w:b/>
           <w:bCs/>
+        </w:rPr>
+      </w:pPr>
+    </w:p>
+    <w:p>
+      <w:pPr>
+        <w:pStyle w:val="2"/>
+      </w:pPr>
+      <w:bookmarkStart w:id="11" w:name="_Toc83216720"/>
+      <w:r>
+        <w:t>Задание 10</w:t>
+      </w:r>
+      <w:bookmarkEnd w:id="11"/>
+    </w:p>
+    <w:p/>
+    <w:p>
+      <w:pPr>
+        <w:rPr>
+          <w:vertAlign w:val="subscript"/>
+        </w:rPr>
+      </w:pPr>
+      <w:r>
+        <w:t>94</w:t>
+      </w:r>
+      <w:r>
+        <w:rPr>
+          <w:vertAlign w:val="subscript"/>
+        </w:rPr>
+        <w:t xml:space="preserve">10 </w:t>
+      </w:r>
+      <w:r>
+        <w:t xml:space="preserve">= </w:t>
+      </w:r>
+      <w:r>
+        <w:rPr>
           <w:lang w:val="en-US"/>
         </w:rPr>
-      </w:pPr>
-    </w:p>
-    <w:p>
-      <w:pPr>
-        <w:pStyle w:val="2"/>
-      </w:pPr>
-      <w:bookmarkStart w:id="12" w:name="_Toc83216720"/>
-      <w:r>
-        <w:t>Задание 10</w:t>
-      </w:r>
-      <w:bookmarkEnd w:id="12"/>
-    </w:p>
-    <w:p/>
-    <w:p>
-      <w:pPr>
+        <w:t>X</w:t>
+      </w:r>
+      <w:r>
         <w:rPr>
           <w:vertAlign w:val="subscript"/>
           <w:lang w:val="en-US"/>
         </w:rPr>
-      </w:pPr>
-      <w:r>
-        <w:t>94</w:t>
-      </w:r>
-      <w:r>
-        <w:rPr>
-          <w:vertAlign w:val="subscript"/>
-        </w:rPr>
-        <w:t xml:space="preserve">10 </w:t>
-      </w:r>
-      <w:r>
-        <w:t xml:space="preserve">= </w:t>
-      </w:r>
-      <w:r>
-        <w:rPr>
-          <w:lang w:val="en-US"/>
-        </w:rPr>
-        <w:t>X</w:t>
+        <w:t>F</w:t>
       </w:r>
       <w:r>
         <w:rPr>
           <w:vertAlign w:val="subscript"/>
           <w:lang w:val="en-US"/>
         </w:rPr>
-        <w:t>F</w:t>
+        <w:t>ib</w:t>
+      </w:r>
+    </w:p>
+    <w:p>
+      <w:r>
+        <w:t>94</w:t>
+      </w:r>
+      <w:r>
+        <w:rPr>
+          <w:vertAlign w:val="subscript"/>
+        </w:rPr>
+        <w:t>10</w:t>
+      </w:r>
+      <w:r>
+        <w:t xml:space="preserve"> = 89 + 5</w:t>
+      </w:r>
+    </w:p>
+    <w:p>
+      <w:r>
+        <w:rPr>
+          <w:lang w:val="en-US"/>
+        </w:rPr>
+        <w:t>X</w:t>
       </w:r>
       <w:r>
         <w:rPr>
           <w:vertAlign w:val="subscript"/>
           <w:lang w:val="en-US"/>
         </w:rPr>
-        <w:t>ib</w:t>
-      </w:r>
-    </w:p>
-    <w:p>
-      <w:r>
-        <w:rPr>
-          <w:lang w:val="en-US"/>
-        </w:rPr>
-        <w:t>94</w:t>
+        <w:t>F</w:t>
       </w:r>
       <w:r>
         <w:rPr>
           <w:vertAlign w:val="subscript"/>
           <w:lang w:val="en-US"/>
         </w:rPr>
-        <w:t>10</w:t>
-      </w:r>
-      <w:r>
-        <w:rPr>
-          <w:lang w:val="en-US"/>
-        </w:rPr>
-        <w:t xml:space="preserve"> = 89 + 5</w:t>
-      </w:r>
-    </w:p>
-    <w:p>
-      <w:r>
-        <w:rPr>
-          <w:lang w:val="en-US"/>
-        </w:rPr>
-        <w:t>X</w:t>
-      </w:r>
-      <w:r>
-        <w:rPr>
+        <w:t>ib</w:t>
+      </w:r>
+      <w:r>
+        <w:rPr>
+          <w:vertAlign w:val="subscript"/>
+        </w:rPr>
+        <w:t xml:space="preserve"> </w:t>
+      </w:r>
+      <w:r>
+        <w:t xml:space="preserve">= </w:t>
+      </w:r>
+      <w:r>
+        <w:rPr>
+          <w:b/>
+          <w:bCs/>
+        </w:rPr>
+        <w:t>1</w:t>
+      </w:r>
+      <w:r>
+        <w:t xml:space="preserve"> * 89 + </w:t>
+      </w:r>
+      <w:r>
+        <w:rPr>
+          <w:b/>
+          <w:bCs/>
+        </w:rPr>
+        <w:t>0</w:t>
+      </w:r>
+      <w:r>
+        <w:t xml:space="preserve"> * 55 + </w:t>
+      </w:r>
+      <w:r>
+        <w:rPr>
+          <w:b/>
+          <w:bCs/>
+        </w:rPr>
+        <w:t>0</w:t>
+      </w:r>
+      <w:r>
+        <w:t xml:space="preserve"> * 34 + </w:t>
+      </w:r>
+      <w:r>
+        <w:rPr>
+          <w:b/>
+          <w:bCs/>
+        </w:rPr>
+        <w:t>0</w:t>
+      </w:r>
+      <w:r>
+        <w:t xml:space="preserve"> * </w:t>
+      </w:r>
+      <w:r>
+        <w:t xml:space="preserve">21 + </w:t>
+      </w:r>
+      <w:r>
+        <w:rPr>
+          <w:b/>
+          <w:bCs/>
+        </w:rPr>
+        <w:t>0</w:t>
+      </w:r>
+      <w:r>
+        <w:t xml:space="preserve"> * 13 + </w:t>
+      </w:r>
+      <w:r>
+        <w:rPr>
+          <w:b/>
+          <w:bCs/>
+        </w:rPr>
+        <w:t>0</w:t>
+      </w:r>
+      <w:r>
+        <w:t xml:space="preserve"> * 8 + </w:t>
+      </w:r>
+      <w:r>
+        <w:rPr>
+          <w:b/>
+          <w:bCs/>
+        </w:rPr>
+        <w:t>1</w:t>
+      </w:r>
+      <w:r>
+        <w:t xml:space="preserve"> * 5 + </w:t>
+      </w:r>
+      <w:r>
+        <w:rPr>
+          <w:b/>
+          <w:bCs/>
+        </w:rPr>
+        <w:t>0</w:t>
+      </w:r>
+      <w:r>
+        <w:t xml:space="preserve"> * 3 + </w:t>
+      </w:r>
+      <w:r>
+        <w:rPr>
+          <w:b/>
+          <w:bCs/>
+        </w:rPr>
+        <w:t>0</w:t>
+      </w:r>
+      <w:r>
+        <w:t xml:space="preserve"> * 2 + </w:t>
+      </w:r>
+      <w:r>
+        <w:rPr>
+          <w:b/>
+          <w:bCs/>
+        </w:rPr>
+        <w:t>0</w:t>
+      </w:r>
+      <w:r>
+        <w:t xml:space="preserve"> * 1 </w:t>
+      </w:r>
+      <w:r>
+        <w:t>= 1000001000</w:t>
+      </w:r>
+    </w:p>
+    <w:p>
+      <w:pPr>
+        <w:rPr>
+          <w:b/>
+          <w:bCs/>
+        </w:rPr>
+      </w:pPr>
+      <w:r>
+        <w:rPr>
+          <w:b/>
+          <w:bCs/>
+        </w:rPr>
+        <w:t>Ответ</w:t>
+      </w:r>
+      <w:r>
+        <w:rPr>
+          <w:b/>
+          <w:bCs/>
+        </w:rPr>
+        <w:t>: 1000001000</w:t>
+      </w:r>
+    </w:p>
+    <w:p>
+      <w:pPr>
+        <w:rPr>
+          <w:b/>
+          <w:bCs/>
+        </w:rPr>
+      </w:pPr>
+    </w:p>
+    <w:p>
+      <w:pPr>
+        <w:pStyle w:val="2"/>
+      </w:pPr>
+      <w:bookmarkStart w:id="12" w:name="_Toc83216721"/>
+      <w:r>
+        <w:t>Задание 11</w:t>
+      </w:r>
+      <w:bookmarkEnd w:id="12"/>
+    </w:p>
+    <w:p/>
+    <w:p>
+      <w:pPr>
+        <w:rPr>
+          <w:rStyle w:val="markedcontent"/>
+          <w:rFonts w:cs="Times New Roman"/>
+          <w:szCs w:val="24"/>
+          <w:vertAlign w:val="subscript"/>
+        </w:rPr>
+      </w:pPr>
+      <w:r>
+        <w:rPr>
+          <w:rStyle w:val="markedcontent"/>
+          <w:rFonts w:cs="Times New Roman"/>
+          <w:szCs w:val="24"/>
+        </w:rPr>
+        <w:t>{^1}{^2}{^3}21</w:t>
+      </w:r>
+      <w:r>
+        <w:rPr>
+          <w:rStyle w:val="markedcontent"/>
+          <w:rFonts w:cs="Times New Roman"/>
+          <w:szCs w:val="24"/>
+          <w:vertAlign w:val="subscript"/>
+        </w:rPr>
+        <w:t>7</w:t>
+      </w:r>
+      <w:r>
+        <w:rPr>
+          <w:rStyle w:val="markedcontent"/>
+          <w:rFonts w:cs="Times New Roman"/>
+          <w:szCs w:val="24"/>
           <w:vertAlign w:val="subscript"/>
           <w:lang w:val="en-US"/>
         </w:rPr>
-        <w:t>F</w:t>
+        <w:t>C</w:t>
+      </w:r>
+      <w:r>
+        <w:rPr>
+          <w:rStyle w:val="markedcontent"/>
+          <w:rFonts w:cs="Times New Roman"/>
+          <w:szCs w:val="24"/>
+        </w:rPr>
+        <w:t xml:space="preserve"> </w:t>
+      </w:r>
+      <w:r>
+        <w:rPr>
+          <w:rStyle w:val="markedcontent"/>
+          <w:rFonts w:cs="Times New Roman"/>
+          <w:szCs w:val="24"/>
+        </w:rPr>
+        <w:t xml:space="preserve">= </w:t>
+      </w:r>
+      <w:r>
+        <w:rPr>
+          <w:rStyle w:val="markedcontent"/>
+          <w:rFonts w:cs="Times New Roman"/>
+          <w:szCs w:val="24"/>
+          <w:lang w:val="en-US"/>
+        </w:rPr>
+        <w:t>X</w:t>
+      </w:r>
+      <w:r>
+        <w:rPr>
+          <w:rStyle w:val="markedcontent"/>
+          <w:rFonts w:cs="Times New Roman"/>
+          <w:szCs w:val="24"/>
+          <w:vertAlign w:val="subscript"/>
+        </w:rPr>
+        <w:t>10</w:t>
+      </w:r>
+    </w:p>
+    <w:p>
+      <w:pPr>
+        <w:rPr>
+          <w:rStyle w:val="markedcontent"/>
+          <w:rFonts w:cs="Times New Roman"/>
+          <w:szCs w:val="24"/>
+        </w:rPr>
+      </w:pPr>
+      <w:r>
+        <w:rPr>
+          <w:rStyle w:val="markedcontent"/>
+          <w:rFonts w:cs="Times New Roman"/>
+          <w:szCs w:val="24"/>
+          <w:lang w:val="en-US"/>
+        </w:rPr>
+        <w:t>X</w:t>
+      </w:r>
+      <w:r>
+        <w:rPr>
+          <w:rStyle w:val="markedcontent"/>
+          <w:rFonts w:cs="Times New Roman"/>
+          <w:szCs w:val="24"/>
+          <w:vertAlign w:val="subscript"/>
+        </w:rPr>
+        <w:t xml:space="preserve">10 </w:t>
+      </w:r>
+      <w:r>
+        <w:rPr>
+          <w:rStyle w:val="markedcontent"/>
+          <w:rFonts w:cs="Times New Roman"/>
+          <w:szCs w:val="24"/>
+        </w:rPr>
+        <w:t xml:space="preserve">= </w:t>
+      </w:r>
+      <w:r>
+        <w:rPr>
+          <w:rStyle w:val="markedcontent"/>
+          <w:rFonts w:cs="Times New Roman"/>
+          <w:szCs w:val="24"/>
+        </w:rPr>
+        <w:t xml:space="preserve">-1 * </w:t>
+      </w:r>
+      <w:r>
+        <w:rPr>
+          <w:rStyle w:val="markedcontent"/>
+          <w:rFonts w:cs="Times New Roman"/>
+          <w:szCs w:val="24"/>
+        </w:rPr>
+        <w:t>7</w:t>
+      </w:r>
+      <w:r>
+        <w:rPr>
+          <w:rStyle w:val="markedcontent"/>
+          <w:rFonts w:cs="Times New Roman"/>
+          <w:szCs w:val="24"/>
+          <w:vertAlign w:val="superscript"/>
+        </w:rPr>
+        <w:t>4</w:t>
+      </w:r>
+      <w:r>
+        <w:rPr>
+          <w:rStyle w:val="markedcontent"/>
+          <w:rFonts w:cs="Times New Roman"/>
+          <w:szCs w:val="24"/>
+        </w:rPr>
+        <w:t xml:space="preserve"> + -2 * 7</w:t>
+      </w:r>
+      <w:r>
+        <w:rPr>
+          <w:rStyle w:val="markedcontent"/>
+          <w:rFonts w:cs="Times New Roman"/>
+          <w:szCs w:val="24"/>
+          <w:vertAlign w:val="superscript"/>
+        </w:rPr>
+        <w:t>3</w:t>
+      </w:r>
+      <w:r>
+        <w:rPr>
+          <w:rStyle w:val="markedcontent"/>
+          <w:rFonts w:cs="Times New Roman"/>
+          <w:szCs w:val="24"/>
+        </w:rPr>
+        <w:t xml:space="preserve"> + -3 * 7</w:t>
+      </w:r>
+      <w:r>
+        <w:rPr>
+          <w:rStyle w:val="markedcontent"/>
+          <w:rFonts w:cs="Times New Roman"/>
+          <w:szCs w:val="24"/>
+          <w:vertAlign w:val="superscript"/>
+        </w:rPr>
+        <w:t>2</w:t>
+      </w:r>
+      <w:r>
+        <w:rPr>
+          <w:rStyle w:val="markedcontent"/>
+          <w:rFonts w:cs="Times New Roman"/>
+          <w:szCs w:val="24"/>
+        </w:rPr>
+        <w:t xml:space="preserve"> + 2 * 7</w:t>
+      </w:r>
+      <w:r>
+        <w:rPr>
+          <w:rStyle w:val="markedcontent"/>
+          <w:rFonts w:cs="Times New Roman"/>
+          <w:szCs w:val="24"/>
+          <w:vertAlign w:val="superscript"/>
+        </w:rPr>
+        <w:t>1</w:t>
+      </w:r>
+      <w:r>
+        <w:rPr>
+          <w:rStyle w:val="markedcontent"/>
+          <w:rFonts w:cs="Times New Roman"/>
+          <w:szCs w:val="24"/>
+        </w:rPr>
+        <w:t xml:space="preserve"> + 1 * 7</w:t>
+      </w:r>
+      <w:r>
+        <w:rPr>
+          <w:rStyle w:val="markedcontent"/>
+          <w:rFonts w:cs="Times New Roman"/>
+          <w:szCs w:val="24"/>
+          <w:vertAlign w:val="superscript"/>
+        </w:rPr>
+        <w:t>0</w:t>
+      </w:r>
+      <w:r>
+        <w:rPr>
+          <w:rStyle w:val="markedcontent"/>
+          <w:rFonts w:cs="Times New Roman"/>
+          <w:szCs w:val="24"/>
+        </w:rPr>
+        <w:t xml:space="preserve"> =</w:t>
+      </w:r>
+    </w:p>
+    <w:p>
+      <w:pPr>
+        <w:rPr>
+          <w:rStyle w:val="markedcontent"/>
+          <w:rFonts w:cs="Times New Roman"/>
+          <w:szCs w:val="24"/>
+        </w:rPr>
+      </w:pPr>
+      <w:r>
+        <w:rPr>
+          <w:rStyle w:val="markedcontent"/>
+          <w:rFonts w:cs="Times New Roman"/>
+          <w:szCs w:val="24"/>
+        </w:rPr>
+        <w:t xml:space="preserve">= </w:t>
+      </w:r>
+      <w:r>
+        <w:rPr>
+          <w:rStyle w:val="markedcontent"/>
+          <w:rFonts w:cs="Times New Roman"/>
+          <w:szCs w:val="24"/>
+        </w:rPr>
+        <w:t xml:space="preserve">-2401 </w:t>
+      </w:r>
+      <w:r>
+        <w:rPr>
+          <w:rStyle w:val="markedcontent"/>
+          <w:rFonts w:cs="Times New Roman"/>
+          <w:szCs w:val="24"/>
+        </w:rPr>
+        <w:t>–</w:t>
+      </w:r>
+      <w:r>
+        <w:rPr>
+          <w:rStyle w:val="markedcontent"/>
+          <w:rFonts w:cs="Times New Roman"/>
+          <w:szCs w:val="24"/>
+        </w:rPr>
+        <w:t xml:space="preserve"> </w:t>
+      </w:r>
+      <w:r>
+        <w:rPr>
+          <w:rStyle w:val="markedcontent"/>
+          <w:rFonts w:cs="Times New Roman"/>
+          <w:szCs w:val="24"/>
+        </w:rPr>
+        <w:t xml:space="preserve">686 – 147 + 14 + 1 = </w:t>
+      </w:r>
+      <w:r>
+        <w:rPr>
+          <w:rStyle w:val="markedcontent"/>
+          <w:rFonts w:cs="Times New Roman"/>
+          <w:szCs w:val="24"/>
+        </w:rPr>
+        <w:t>-3219</w:t>
+      </w:r>
+    </w:p>
+    <w:p>
+      <w:pPr>
+        <w:rPr>
+          <w:rStyle w:val="markedcontent"/>
+          <w:rFonts w:cs="Times New Roman"/>
+          <w:b/>
+          <w:bCs/>
+          <w:szCs w:val="24"/>
+        </w:rPr>
+      </w:pPr>
+      <w:r>
+        <w:rPr>
+          <w:rStyle w:val="markedcontent"/>
+          <w:rFonts w:cs="Times New Roman"/>
+          <w:b/>
+          <w:bCs/>
+          <w:szCs w:val="24"/>
+        </w:rPr>
+        <w:t>Ответ</w:t>
+      </w:r>
+      <w:r>
+        <w:rPr>
+          <w:rStyle w:val="markedcontent"/>
+          <w:rFonts w:cs="Times New Roman"/>
+          <w:b/>
+          <w:bCs/>
+          <w:szCs w:val="24"/>
+        </w:rPr>
+        <w:t>: -3219</w:t>
+      </w:r>
+    </w:p>
+    <w:p>
+      <w:pPr>
+        <w:rPr>
+          <w:rStyle w:val="markedcontent"/>
+          <w:rFonts w:cs="Times New Roman"/>
+          <w:b/>
+          <w:bCs/>
+          <w:szCs w:val="24"/>
+        </w:rPr>
+      </w:pPr>
+    </w:p>
+    <w:p>
+      <w:pPr>
+        <w:pStyle w:val="2"/>
+      </w:pPr>
+      <w:bookmarkStart w:id="13" w:name="_Toc83216722"/>
+      <w:r>
+        <w:t>Задание 12</w:t>
+      </w:r>
+      <w:bookmarkEnd w:id="13"/>
+    </w:p>
+    <w:p/>
+    <w:p>
+      <w:r>
+        <w:t>100</w:t>
+      </w:r>
+      <w:r>
+        <w:t>10010</w:t>
       </w:r>
       <w:r>
         <w:rPr>
           <w:vertAlign w:val="subscript"/>
           <w:lang w:val="en-US"/>
         </w:rPr>
-        <w:t>ib</w:t>
+        <w:t>Fib</w:t>
+      </w:r>
+      <w:r>
+        <w:t xml:space="preserve"> = </w:t>
+      </w:r>
+      <w:r>
+        <w:rPr>
+          <w:lang w:val="en-US"/>
+        </w:rPr>
+        <w:t>X</w:t>
       </w:r>
       <w:r>
         <w:rPr>
           <w:vertAlign w:val="subscript"/>
         </w:rPr>
-        <w:t xml:space="preserve"> </w:t>
-      </w:r>
-      <w:r>
-        <w:t xml:space="preserve">= </w:t>
+        <w:t>10</w:t>
+      </w:r>
+    </w:p>
+    <w:p>
+      <w:r>
+        <w:rPr>
+          <w:lang w:val="en-US"/>
+        </w:rPr>
+        <w:t>X</w:t>
+      </w:r>
+      <w:r>
+        <w:rPr>
+          <w:vertAlign w:val="subscript"/>
+        </w:rPr>
+        <w:t>10</w:t>
+      </w:r>
+      <w:r>
+        <w:t xml:space="preserve"> = 0 * 1 </w:t>
+      </w:r>
+      <w:r>
+        <w:t xml:space="preserve">+ </w:t>
       </w:r>
       <w:r>
         <w:rPr>
           <w:b/>
           <w:bCs/>
         </w:rPr>
-        <w:t>1</w:t>
-      </w:r>
-      <w:r>
-        <w:t xml:space="preserve"> * 89 + </w:t>
+        <w:t>1 * 2</w:t>
+      </w:r>
+      <w:r>
+        <w:t xml:space="preserve"> + </w:t>
+      </w:r>
+      <w:r>
+        <w:t xml:space="preserve">0 * 3 + 0 * 5 + </w:t>
       </w:r>
       <w:r>
         <w:rPr>
           <w:b/>
           <w:bCs/>
         </w:rPr>
-        <w:t>0</w:t>
-      </w:r>
-      <w:r>
-        <w:t xml:space="preserve"> * 55 + </w:t>
+        <w:t>1 * 8</w:t>
+      </w:r>
+      <w:r>
+        <w:t xml:space="preserve"> + 0 * 13 + 0 * 21 + </w:t>
       </w:r>
       <w:r>
         <w:rPr>
           <w:b/>
           <w:bCs/>
         </w:rPr>
-        <w:t>0</w:t>
-      </w:r>
-      <w:r>
-        <w:t xml:space="preserve"> * 34 + </w:t>
-      </w:r>
-      <w:r>
+        <w:t>1 * 34</w:t>
+      </w:r>
+      <w:r>
+        <w:t xml:space="preserve"> =</w:t>
+      </w:r>
+    </w:p>
+    <w:p>
+      <w:r>
+        <w:t xml:space="preserve">= 2 + 8 + 34 = </w:t>
+      </w:r>
+      <w:r>
+        <w:t>44</w:t>
+      </w:r>
+    </w:p>
+    <w:p>
+      <w:pPr>
         <w:rPr>
           <w:b/>
           <w:bCs/>
         </w:rPr>
-        <w:t>0</w:t>
-      </w:r>
-      <w:r>
-        <w:t xml:space="preserve"> * </w:t>
-      </w:r>
-      <w:r>
-        <w:t xml:space="preserve">21 + </w:t>
-      </w:r>
+      </w:pPr>
       <w:r>
         <w:rPr>
           <w:b/>
           <w:bCs/>
         </w:rPr>
-        <w:t>0</w:t>
-      </w:r>
-      <w:r>
-        <w:t xml:space="preserve"> * 13 + </w:t>
+        <w:t>Ответ</w:t>
       </w:r>
       <w:r>
         <w:rPr>
           <w:b/>
           <w:bCs/>
         </w:rPr>
-        <w:t>0</w:t>
-      </w:r>
-      <w:r>
-        <w:t xml:space="preserve"> * 8 + </w:t>
-      </w:r>
-      <w:r>
+        <w:t>: 44</w:t>
+      </w:r>
+    </w:p>
+    <w:p>
+      <w:pPr>
         <w:rPr>
           <w:b/>
           <w:bCs/>
         </w:rPr>
-        <w:t>1</w:t>
-      </w:r>
-      <w:r>
-        <w:t xml:space="preserve"> * 5 + </w:t>
-      </w:r>
-      <w:r>
-        <w:rPr>
-          <w:b/>
-          <w:bCs/>
-        </w:rPr>
-        <w:t>0</w:t>
-      </w:r>
-      <w:r>
-        <w:t xml:space="preserve"> * 3 + </w:t>
-      </w:r>
-      <w:r>
-        <w:rPr>
-          <w:b/>
-          <w:bCs/>
-        </w:rPr>
-        <w:t>0</w:t>
-      </w:r>
-      <w:r>
-        <w:t xml:space="preserve"> * 2 + </w:t>
-      </w:r>
-      <w:r>
-        <w:rPr>
-          <w:b/>
-          <w:bCs/>
-        </w:rPr>
-        <w:t>0</w:t>
-      </w:r>
-      <w:r>
-        <w:t xml:space="preserve"> * 1 </w:t>
-      </w:r>
-      <w:r>
-        <w:t>= 1000001000</w:t>
-      </w:r>
-    </w:p>
-    <w:p>
-      <w:pPr>
-        <w:rPr>
-          <w:b/>
-          <w:bCs/>
-        </w:rPr>
-      </w:pPr>
-      <w:r>
-        <w:rPr>
-          <w:b/>
-          <w:bCs/>
-        </w:rPr>
-        <w:t>Ответ</w:t>
-      </w:r>
-      <w:r>
-        <w:rPr>
-          <w:b/>
-          <w:bCs/>
-        </w:rPr>
-        <w:t>: 1000001000</w:t>
-      </w:r>
-    </w:p>
-    <w:p>
-      <w:pPr>
-        <w:rPr>
-          <w:b/>
-          <w:bCs/>
-        </w:rPr>
       </w:pPr>
     </w:p>
     <w:p>
       <w:pPr>
         <w:pStyle w:val="2"/>
       </w:pPr>
-      <w:bookmarkStart w:id="13" w:name="_Toc83216721"/>
-      <w:r>
-        <w:t>Задание 11</w:t>
-      </w:r>
-      <w:bookmarkEnd w:id="13"/>
+      <w:bookmarkStart w:id="14" w:name="_Toc83216723"/>
+      <w:r>
+        <w:t>Задание 13</w:t>
+      </w:r>
+      <w:bookmarkEnd w:id="14"/>
     </w:p>
     <w:p/>
     <w:p>
-      <w:pPr>
-        <w:rPr>
-          <w:rStyle w:val="markedcontent"/>
-          <w:rFonts w:cs="Times New Roman"/>
-          <w:szCs w:val="24"/>
-          <w:vertAlign w:val="subscript"/>
-        </w:rPr>
-      </w:pPr>
-      <w:r>
-        <w:rPr>
-          <w:rStyle w:val="markedcontent"/>
-          <w:rFonts w:cs="Times New Roman"/>
-          <w:szCs w:val="24"/>
-        </w:rPr>
-        <w:t>{^1}{^2}{^3}21</w:t>
-      </w:r>
-      <w:r>
-        <w:rPr>
-          <w:rStyle w:val="markedcontent"/>
-          <w:rFonts w:cs="Times New Roman"/>
-          <w:szCs w:val="24"/>
-          <w:vertAlign w:val="subscript"/>
-        </w:rPr>
-        <w:t>7</w:t>
-      </w:r>
-      <w:r>
-        <w:rPr>
-          <w:rStyle w:val="markedcontent"/>
-          <w:rFonts w:cs="Times New Roman"/>
-          <w:szCs w:val="24"/>
+      <w:r>
+        <w:t>100101,</w:t>
+      </w:r>
+      <w:r>
+        <w:t>001001</w:t>
+      </w:r>
+      <w:r>
+        <w:rPr>
           <w:vertAlign w:val="subscript"/>
           <w:lang w:val="en-US"/>
         </w:rPr>
-        <w:t>C</w:t>
-      </w:r>
-      <w:r>
-        <w:rPr>
-          <w:rStyle w:val="markedcontent"/>
-          <w:rFonts w:cs="Times New Roman"/>
-          <w:szCs w:val="24"/>
-        </w:rPr>
-        <w:t xml:space="preserve"> </w:t>
-      </w:r>
-      <w:r>
-        <w:rPr>
-          <w:rStyle w:val="markedcontent"/>
-          <w:rFonts w:cs="Times New Roman"/>
-          <w:szCs w:val="24"/>
-        </w:rPr>
-        <w:t xml:space="preserve">= </w:t>
-      </w:r>
-      <w:r>
-        <w:rPr>
-          <w:rStyle w:val="markedcontent"/>
-          <w:rFonts w:cs="Times New Roman"/>
-          <w:szCs w:val="24"/>
+        <w:t>Berg</w:t>
+      </w:r>
+      <w:r>
+        <w:t xml:space="preserve"> = </w:t>
+      </w:r>
+      <w:r>
+        <w:rPr>
           <w:lang w:val="en-US"/>
         </w:rPr>
         <w:t>X</w:t>
       </w:r>
       <w:r>
         <w:rPr>
-          <w:rStyle w:val="markedcontent"/>
-          <w:rFonts w:cs="Times New Roman"/>
-          <w:szCs w:val="24"/>
           <w:vertAlign w:val="subscript"/>
-        </w:rPr>
-        <w:t>10</w:t>
-      </w:r>
-    </w:p>
-    <w:p>
-      <w:pPr>
-        <w:rPr>
-          <w:rStyle w:val="markedcontent"/>
-          <w:rFonts w:cs="Times New Roman"/>
-          <w:szCs w:val="24"/>
-          <w:lang w:val="en-US"/>
-        </w:rPr>
-      </w:pPr>
-      <w:r>
-        <w:rPr>
-          <w:rStyle w:val="markedcontent"/>
-          <w:rFonts w:cs="Times New Roman"/>
-          <w:szCs w:val="24"/>
-          <w:lang w:val="en-US"/>
-        </w:rPr>
-        <w:t>X</w:t>
-      </w:r>
-      <w:r>
-        <w:rPr>
-          <w:rStyle w:val="markedcontent"/>
-          <w:rFonts w:cs="Times New Roman"/>
-          <w:szCs w:val="24"/>
-          <w:vertAlign w:val="subscript"/>
-          <w:lang w:val="en-US"/>
-        </w:rPr>
-        <w:t xml:space="preserve">10 </w:t>
-      </w:r>
-      <w:r>
-        <w:rPr>
-          <w:rStyle w:val="markedcontent"/>
-          <w:rFonts w:cs="Times New Roman"/>
-          <w:szCs w:val="24"/>
-          <w:lang w:val="en-US"/>
-        </w:rPr>
-        <w:t xml:space="preserve">= </w:t>
-      </w:r>
-      <w:r>
-        <w:rPr>
-          <w:rStyle w:val="markedcontent"/>
-          <w:rFonts w:cs="Times New Roman"/>
-          <w:szCs w:val="24"/>
-          <w:lang w:val="en-US"/>
-        </w:rPr>
-        <w:t xml:space="preserve">-1 * </w:t>
-      </w:r>
-      <w:r>
-        <w:rPr>
-          <w:rStyle w:val="markedcontent"/>
-          <w:rFonts w:cs="Times New Roman"/>
-          <w:szCs w:val="24"/>
-          <w:lang w:val="en-US"/>
-        </w:rPr>
-        <w:t>7</w:t>
-      </w:r>
-      <w:r>
-        <w:rPr>
-          <w:rStyle w:val="markedcontent"/>
-          <w:rFonts w:cs="Times New Roman"/>
-          <w:szCs w:val="24"/>
-          <w:vertAlign w:val="superscript"/>
-          <w:lang w:val="en-US"/>
-        </w:rPr>
-        <w:t>4</w:t>
-      </w:r>
-      <w:r>
-        <w:rPr>
-          <w:rStyle w:val="markedcontent"/>
-          <w:rFonts w:cs="Times New Roman"/>
-          <w:szCs w:val="24"/>
-          <w:lang w:val="en-US"/>
-        </w:rPr>
-        <w:t xml:space="preserve"> + -2 * 7</w:t>
-      </w:r>
-      <w:r>
-        <w:rPr>
-          <w:rStyle w:val="markedcontent"/>
-          <w:rFonts w:cs="Times New Roman"/>
-          <w:szCs w:val="24"/>
-          <w:vertAlign w:val="superscript"/>
-          <w:lang w:val="en-US"/>
-        </w:rPr>
-        <w:t>3</w:t>
-      </w:r>
-      <w:r>
-        <w:rPr>
-          <w:rStyle w:val="markedcontent"/>
-          <w:rFonts w:cs="Times New Roman"/>
-          <w:szCs w:val="24"/>
-          <w:lang w:val="en-US"/>
-        </w:rPr>
-        <w:t xml:space="preserve"> + -3 * 7</w:t>
-      </w:r>
-      <w:r>
-        <w:rPr>
-          <w:rStyle w:val="markedcontent"/>
-          <w:rFonts w:cs="Times New Roman"/>
-          <w:szCs w:val="24"/>
-          <w:vertAlign w:val="superscript"/>
-          <w:lang w:val="en-US"/>
-        </w:rPr>
-        <w:t>2</w:t>
-      </w:r>
-      <w:r>
-        <w:rPr>
-          <w:rStyle w:val="markedcontent"/>
-          <w:rFonts w:cs="Times New Roman"/>
-          <w:szCs w:val="24"/>
-          <w:lang w:val="en-US"/>
-        </w:rPr>
-        <w:t xml:space="preserve"> + 2 * 7</w:t>
-      </w:r>
-      <w:r>
-        <w:rPr>
-          <w:rStyle w:val="markedcontent"/>
-          <w:rFonts w:cs="Times New Roman"/>
-          <w:szCs w:val="24"/>
-          <w:vertAlign w:val="superscript"/>
-          <w:lang w:val="en-US"/>
-        </w:rPr>
-        <w:t>1</w:t>
-      </w:r>
-      <w:r>
-        <w:rPr>
-          <w:rStyle w:val="markedcontent"/>
-          <w:rFonts w:cs="Times New Roman"/>
-          <w:szCs w:val="24"/>
-          <w:lang w:val="en-US"/>
-        </w:rPr>
-        <w:t xml:space="preserve"> + 1 * 7</w:t>
-      </w:r>
-      <w:r>
-        <w:rPr>
-          <w:rStyle w:val="markedcontent"/>
-          <w:rFonts w:cs="Times New Roman"/>
-          <w:szCs w:val="24"/>
-          <w:vertAlign w:val="superscript"/>
-          <w:lang w:val="en-US"/>
-        </w:rPr>
-        <w:t>0</w:t>
-      </w:r>
-      <w:r>
-        <w:rPr>
-          <w:rStyle w:val="markedcontent"/>
-          <w:rFonts w:cs="Times New Roman"/>
-          <w:szCs w:val="24"/>
-          <w:lang w:val="en-US"/>
-        </w:rPr>
-        <w:t xml:space="preserve"> =</w:t>
-      </w:r>
-    </w:p>
-    <w:p>
-      <w:pPr>
-        <w:rPr>
-          <w:rStyle w:val="markedcontent"/>
-          <w:rFonts w:cs="Times New Roman"/>
-          <w:szCs w:val="24"/>
-          <w:lang w:val="en-US"/>
-        </w:rPr>
-      </w:pPr>
-      <w:r>
-        <w:rPr>
-          <w:rStyle w:val="markedcontent"/>
-          <w:rFonts w:cs="Times New Roman"/>
-          <w:szCs w:val="24"/>
-          <w:lang w:val="en-US"/>
-        </w:rPr>
-        <w:t xml:space="preserve">= </w:t>
-      </w:r>
-      <w:r>
-        <w:rPr>
-          <w:rStyle w:val="markedcontent"/>
-          <w:rFonts w:cs="Times New Roman"/>
-          <w:szCs w:val="24"/>
-          <w:lang w:val="en-US"/>
-        </w:rPr>
-        <w:t>-</w:t>
-      </w:r>
-      <w:r>
-        <w:rPr>
-          <w:rStyle w:val="markedcontent"/>
-          <w:rFonts w:cs="Times New Roman"/>
-          <w:szCs w:val="24"/>
-          <w:lang w:val="en-US"/>
-        </w:rPr>
-        <w:t>2401</w:t>
-      </w:r>
-      <w:r>
-        <w:rPr>
-          <w:rStyle w:val="markedcontent"/>
-          <w:rFonts w:cs="Times New Roman"/>
-          <w:szCs w:val="24"/>
-          <w:lang w:val="en-US"/>
-        </w:rPr>
-        <w:t xml:space="preserve"> </w:t>
-      </w:r>
-      <w:r>
-        <w:rPr>
-          <w:rStyle w:val="markedcontent"/>
-          <w:rFonts w:cs="Times New Roman"/>
-          <w:szCs w:val="24"/>
-          <w:lang w:val="en-US"/>
-        </w:rPr>
-        <w:t>–</w:t>
-      </w:r>
-      <w:r>
-        <w:rPr>
-          <w:rStyle w:val="markedcontent"/>
-          <w:rFonts w:cs="Times New Roman"/>
-          <w:szCs w:val="24"/>
-          <w:lang w:val="en-US"/>
-        </w:rPr>
-        <w:t xml:space="preserve"> </w:t>
-      </w:r>
-      <w:r>
-        <w:rPr>
-          <w:rStyle w:val="markedcontent"/>
-          <w:rFonts w:cs="Times New Roman"/>
-          <w:szCs w:val="24"/>
-          <w:lang w:val="en-US"/>
-        </w:rPr>
-        <w:t>686</w:t>
-      </w:r>
-      <w:r>
-        <w:rPr>
-          <w:rStyle w:val="markedcontent"/>
-          <w:rFonts w:cs="Times New Roman"/>
-          <w:szCs w:val="24"/>
-          <w:lang w:val="en-US"/>
-        </w:rPr>
-        <w:t xml:space="preserve"> – </w:t>
-      </w:r>
-      <w:r>
-        <w:rPr>
-          <w:rStyle w:val="markedcontent"/>
-          <w:rFonts w:cs="Times New Roman"/>
-          <w:szCs w:val="24"/>
-          <w:lang w:val="en-US"/>
-        </w:rPr>
-        <w:t>147</w:t>
-      </w:r>
-      <w:r>
-        <w:rPr>
-          <w:rStyle w:val="markedcontent"/>
-          <w:rFonts w:cs="Times New Roman"/>
-          <w:szCs w:val="24"/>
-          <w:lang w:val="en-US"/>
-        </w:rPr>
-        <w:t xml:space="preserve"> + 14 + 1 = </w:t>
-      </w:r>
-      <w:r>
-        <w:rPr>
-          <w:rStyle w:val="markedcontent"/>
-          <w:rFonts w:cs="Times New Roman"/>
-          <w:szCs w:val="24"/>
-          <w:lang w:val="en-US"/>
-        </w:rPr>
-        <w:t>-3219</w:t>
-      </w:r>
-    </w:p>
-    <w:p>
-      <w:pPr>
-        <w:rPr>
-          <w:rStyle w:val="markedcontent"/>
-          <w:rFonts w:cs="Times New Roman"/>
-          <w:b/>
-          <w:bCs/>
-          <w:szCs w:val="24"/>
-          <w:lang w:val="en-US"/>
-        </w:rPr>
-      </w:pPr>
-      <w:r>
-        <w:rPr>
-          <w:rStyle w:val="markedcontent"/>
-          <w:rFonts w:cs="Times New Roman"/>
-          <w:b/>
-          <w:bCs/>
-          <w:szCs w:val="24"/>
-        </w:rPr>
-        <w:lastRenderedPageBreak/>
-        <w:t>Ответ</w:t>
-      </w:r>
-      <w:r>
-        <w:rPr>
-          <w:rStyle w:val="markedcontent"/>
-          <w:rFonts w:cs="Times New Roman"/>
-          <w:b/>
-          <w:bCs/>
-          <w:szCs w:val="24"/>
-          <w:lang w:val="en-US"/>
-        </w:rPr>
-        <w:t>: -3219</w:t>
-      </w:r>
-    </w:p>
-    <w:p>
-      <w:pPr>
-        <w:rPr>
-          <w:rStyle w:val="markedcontent"/>
-          <w:rFonts w:cs="Times New Roman"/>
-          <w:b/>
-          <w:bCs/>
-          <w:szCs w:val="24"/>
-          <w:lang w:val="en-US"/>
-        </w:rPr>
-      </w:pPr>
-    </w:p>
-    <w:p>
-      <w:pPr>
-        <w:pStyle w:val="2"/>
-      </w:pPr>
-      <w:bookmarkStart w:id="14" w:name="_Toc83216722"/>
-      <w:r>
-        <w:t>Задание 12</w:t>
-      </w:r>
-      <w:bookmarkEnd w:id="14"/>
-    </w:p>
-    <w:p/>
-    <w:p>
-      <w:pPr>
-        <w:rPr>
-          <w:lang w:val="en-US"/>
-        </w:rPr>
-      </w:pPr>
-      <w:r>
-        <w:t>100</w:t>
-      </w:r>
-      <w:r>
-        <w:t>10010</w:t>
-      </w:r>
-      <w:r>
-        <w:rPr>
-          <w:vertAlign w:val="subscript"/>
-          <w:lang w:val="en-US"/>
-        </w:rPr>
-        <w:t>Fib</w:t>
-      </w:r>
-      <w:r>
-        <w:rPr>
-          <w:lang w:val="en-US"/>
-        </w:rPr>
-        <w:t xml:space="preserve"> = X</w:t>
-      </w:r>
-      <w:r>
-        <w:rPr>
-          <w:vertAlign w:val="subscript"/>
-          <w:lang w:val="en-US"/>
-        </w:rPr>
-        <w:t>10</w:t>
-      </w:r>
-    </w:p>
-    <w:p>
-      <w:pPr>
-        <w:rPr>
-          <w:lang w:val="en-US"/>
-        </w:rPr>
-      </w:pPr>
-      <w:r>
-        <w:rPr>
-          <w:lang w:val="en-US"/>
-        </w:rPr>
-        <w:t>X</w:t>
-      </w:r>
-      <w:r>
-        <w:rPr>
-          <w:vertAlign w:val="subscript"/>
-          <w:lang w:val="en-US"/>
-        </w:rPr>
-        <w:t>10</w:t>
-      </w:r>
-      <w:r>
-        <w:rPr>
-          <w:lang w:val="en-US"/>
-        </w:rPr>
-        <w:t xml:space="preserve"> = 0 * 1 </w:t>
-      </w:r>
-      <w:r>
-        <w:rPr>
-          <w:lang w:val="en-US"/>
-        </w:rPr>
-        <w:t xml:space="preserve">+ </w:t>
-      </w:r>
-      <w:r>
-        <w:rPr>
-          <w:b/>
-          <w:bCs/>
-          <w:lang w:val="en-US"/>
-        </w:rPr>
-        <w:t>1 * 2</w:t>
-      </w:r>
-      <w:r>
-        <w:rPr>
-          <w:lang w:val="en-US"/>
-        </w:rPr>
-        <w:t xml:space="preserve"> + </w:t>
-      </w:r>
-      <w:r>
-        <w:rPr>
-          <w:lang w:val="en-US"/>
-        </w:rPr>
-        <w:t xml:space="preserve">0 * 3 + 0 * 5 + </w:t>
-      </w:r>
-      <w:r>
-        <w:rPr>
-          <w:b/>
-          <w:bCs/>
-          <w:lang w:val="en-US"/>
-        </w:rPr>
-        <w:t>1 * 8</w:t>
-      </w:r>
-      <w:r>
-        <w:rPr>
-          <w:lang w:val="en-US"/>
-        </w:rPr>
-        <w:t xml:space="preserve"> + 0 * 13 + 0 * 21 + </w:t>
-      </w:r>
-      <w:r>
-        <w:rPr>
-          <w:b/>
-          <w:bCs/>
-          <w:lang w:val="en-US"/>
-        </w:rPr>
-        <w:t>1 * 34</w:t>
-      </w:r>
-      <w:r>
-        <w:rPr>
-          <w:lang w:val="en-US"/>
-        </w:rPr>
-        <w:t xml:space="preserve"> =</w:t>
-      </w:r>
-    </w:p>
-    <w:p>
-      <w:pPr>
-        <w:rPr>
-          <w:lang w:val="en-US"/>
-        </w:rPr>
-      </w:pPr>
-      <w:r>
-        <w:rPr>
-          <w:lang w:val="en-US"/>
-        </w:rPr>
-        <w:t xml:space="preserve">= 2 + 8 + 34 = </w:t>
-      </w:r>
-      <w:r>
-        <w:rPr>
-          <w:lang w:val="en-US"/>
-        </w:rPr>
-        <w:t>44</w:t>
-      </w:r>
-    </w:p>
-    <w:p>
-      <w:pPr>
-        <w:rPr>
-          <w:b/>
-          <w:bCs/>
-          <w:lang w:val="en-US"/>
-        </w:rPr>
-      </w:pPr>
-      <w:r>
-        <w:rPr>
-          <w:b/>
-          <w:bCs/>
-        </w:rPr>
-        <w:t>Ответ</w:t>
-      </w:r>
-      <w:r>
-        <w:rPr>
-          <w:b/>
-          <w:bCs/>
-          <w:lang w:val="en-US"/>
-        </w:rPr>
-        <w:t>: 44</w:t>
-      </w:r>
-    </w:p>
-    <w:p>
-      <w:pPr>
-        <w:rPr>
-          <w:b/>
-          <w:bCs/>
-          <w:lang w:val="en-US"/>
-        </w:rPr>
-      </w:pPr>
-    </w:p>
-    <w:p>
-      <w:pPr>
-        <w:pStyle w:val="2"/>
-      </w:pPr>
-      <w:bookmarkStart w:id="15" w:name="_Toc83216723"/>
-      <w:r>
-        <w:t>Задание 13</w:t>
-      </w:r>
-      <w:bookmarkEnd w:id="15"/>
-    </w:p>
-    <w:p/>
-    <w:p>
-      <w:pPr>
-        <w:rPr>
-          <w:lang w:val="en-US"/>
-        </w:rPr>
-      </w:pPr>
-      <w:r>
-        <w:t>100101,</w:t>
-      </w:r>
-      <w:r>
-        <w:rPr>
-          <w:lang w:val="en-US"/>
-        </w:rPr>
-        <w:t>001001</w:t>
-      </w:r>
-      <w:r>
-        <w:rPr>
-          <w:vertAlign w:val="subscript"/>
-          <w:lang w:val="en-US"/>
-        </w:rPr>
-        <w:t>Berg</w:t>
-      </w:r>
-      <w:r>
-        <w:rPr>
-          <w:lang w:val="en-US"/>
-        </w:rPr>
-        <w:t xml:space="preserve"> = X</w:t>
-      </w:r>
-      <w:r>
-        <w:rPr>
-          <w:vertAlign w:val="subscript"/>
-          <w:lang w:val="en-US"/>
         </w:rPr>
         <w:t>10</w:t>
       </w:r>
@@ -8446,9 +8171,6 @@
         <w:suppressAutoHyphens w:val="0"/>
         <w:spacing w:before="51" w:after="100" w:afterAutospacing="1" w:line="240" w:lineRule="auto"/>
         <w:jc w:val="both"/>
-        <w:rPr>
-          <w:lang w:val="en-US"/>
-        </w:rPr>
       </w:pPr>
       <w:r>
         <w:rPr>
@@ -8463,7 +8185,7 @@
           <w:rFonts w:eastAsia="Times New Roman" w:cs="Times New Roman"/>
           <w:szCs w:val="24"/>
           <w:vertAlign w:val="subscript"/>
-          <w:lang w:val="en-US" w:eastAsia="ru-RU"/>
+          <w:lang w:eastAsia="ru-RU"/>
         </w:rPr>
         <w:t>10</w:t>
       </w:r>
@@ -8471,7 +8193,7 @@
         <w:rPr>
           <w:rFonts w:eastAsia="Times New Roman" w:cs="Times New Roman"/>
           <w:szCs w:val="24"/>
-          <w:lang w:val="en-US" w:eastAsia="ru-RU"/>
+          <w:lang w:eastAsia="ru-RU"/>
         </w:rPr>
         <w:t xml:space="preserve"> = </w:t>
       </w:r>
@@ -8481,14 +8203,10 @@
       <w:r>
         <w:rPr>
           <w:vertAlign w:val="superscript"/>
-          <w:lang w:val="en-US"/>
         </w:rPr>
         <w:t>5</w:t>
       </w:r>
       <w:r>
-        <w:rPr>
-          <w:lang w:val="en-US"/>
-        </w:rPr>
         <w:t xml:space="preserve"> + </w:t>
       </w:r>
       <w:r>
@@ -8497,14 +8215,10 @@
       <w:r>
         <w:rPr>
           <w:vertAlign w:val="superscript"/>
-          <w:lang w:val="en-US"/>
         </w:rPr>
         <w:t>2</w:t>
       </w:r>
       <w:r>
-        <w:rPr>
-          <w:lang w:val="en-US"/>
-        </w:rPr>
         <w:t xml:space="preserve"> + </w:t>
       </w:r>
       <w:r>
@@ -8513,20 +8227,13 @@
       <w:r>
         <w:rPr>
           <w:vertAlign w:val="superscript"/>
-          <w:lang w:val="en-US"/>
         </w:rPr>
         <w:t>0</w:t>
       </w:r>
       <w:r>
-        <w:rPr>
-          <w:lang w:val="en-US"/>
-        </w:rPr>
         <w:t xml:space="preserve"> </w:t>
       </w:r>
       <w:r>
-        <w:rPr>
-          <w:lang w:val="en-US"/>
-        </w:rPr>
         <w:t xml:space="preserve">+ </w:t>
       </w:r>
       <w:r>
@@ -8535,14 +8242,10 @@
       <w:r>
         <w:rPr>
           <w:vertAlign w:val="superscript"/>
-          <w:lang w:val="en-US"/>
         </w:rPr>
         <w:t>-3</w:t>
       </w:r>
       <w:r>
-        <w:rPr>
-          <w:lang w:val="en-US"/>
-        </w:rPr>
         <w:t xml:space="preserve"> + </w:t>
       </w:r>
       <w:r>
@@ -8551,106 +8254,60 @@
       <w:r>
         <w:rPr>
           <w:vertAlign w:val="superscript"/>
-          <w:lang w:val="en-US"/>
         </w:rPr>
         <w:t>-6</w:t>
       </w:r>
       <w:r>
-        <w:rPr>
-          <w:lang w:val="en-US"/>
-        </w:rPr>
-        <w:t xml:space="preserve"> =</w:t>
-      </w:r>
-      <w:r>
-        <w:rPr>
-          <w:lang w:val="en-US"/>
-        </w:rPr>
-        <w:t xml:space="preserve"> </w:t>
-      </w:r>
-      <w:r>
-        <w:rPr>
-          <w:lang w:val="en-US"/>
-        </w:rPr>
+        <w:t xml:space="preserve"> = </w:t>
+      </w:r>
+      <w:r>
         <w:t>(5</w:t>
       </w:r>
-      <w:bookmarkStart w:id="16" w:name="_Hlk83209168"/>
+      <w:bookmarkStart w:id="15" w:name="_Hlk83209168"/>
       <w:r>
         <w:t>φ</w:t>
       </w:r>
-      <w:bookmarkEnd w:id="16"/>
-      <w:r>
-        <w:rPr>
-          <w:lang w:val="en-US"/>
-        </w:rPr>
+      <w:bookmarkEnd w:id="15"/>
+      <w:r>
         <w:t xml:space="preserve"> + 3) + </w:t>
       </w:r>
       <w:r>
-        <w:rPr>
-          <w:lang w:val="en-US"/>
-        </w:rPr>
         <w:t>(</w:t>
       </w:r>
       <w:r>
-        <w:rPr>
-          <w:lang w:val="en-US"/>
-        </w:rPr>
         <w:t>1</w:t>
       </w:r>
       <w:r>
         <w:t>φ</w:t>
       </w:r>
       <w:r>
-        <w:rPr>
-          <w:lang w:val="en-US"/>
-        </w:rPr>
         <w:t xml:space="preserve"> + 1)</w:t>
       </w:r>
       <w:r>
-        <w:rPr>
-          <w:lang w:val="en-US"/>
-        </w:rPr>
         <w:t xml:space="preserve"> + </w:t>
       </w:r>
       <w:r>
-        <w:rPr>
-          <w:lang w:val="en-US"/>
-        </w:rPr>
         <w:t>1 + (2</w:t>
       </w:r>
       <w:r>
         <w:t>φ</w:t>
       </w:r>
       <w:r>
-        <w:rPr>
-          <w:lang w:val="en-US"/>
-        </w:rPr>
         <w:t xml:space="preserve"> – 3) + </w:t>
       </w:r>
       <w:r>
-        <w:rPr>
-          <w:lang w:val="en-US"/>
-        </w:rPr>
         <w:t>(-8</w:t>
       </w:r>
       <w:r>
         <w:t>φ</w:t>
       </w:r>
       <w:r>
-        <w:rPr>
-          <w:lang w:val="en-US"/>
-        </w:rPr>
         <w:t xml:space="preserve"> + 13) = </w:t>
       </w:r>
       <w:r>
-        <w:rPr>
-          <w:lang w:val="en-US"/>
-        </w:rPr>
         <w:t>1</w:t>
       </w:r>
       <w:r>
-        <w:rPr>
-          <w:lang w:val="en-US"/>
-        </w:rPr>
         <w:t>5</w:t>
       </w:r>
     </w:p>
@@ -8659,9 +8316,6 @@
         <w:suppressAutoHyphens w:val="0"/>
         <w:spacing w:before="51" w:after="100" w:afterAutospacing="1" w:line="240" w:lineRule="auto"/>
         <w:jc w:val="both"/>
-        <w:rPr>
-          <w:lang w:val="en-US"/>
-        </w:rPr>
       </w:pPr>
     </w:p>
     <w:p>
@@ -8758,14 +8412,14 @@
           <w:rFonts w:eastAsiaTheme="minorHAnsi"/>
         </w:rPr>
       </w:pPr>
-      <w:bookmarkStart w:id="17" w:name="_Toc83216724"/>
+      <w:bookmarkStart w:id="16" w:name="_Toc83216724"/>
       <w:r>
         <w:rPr>
           <w:rFonts w:eastAsiaTheme="minorHAnsi"/>
         </w:rPr>
         <w:t>Вывод</w:t>
       </w:r>
-      <w:bookmarkEnd w:id="17"/>
+      <w:bookmarkEnd w:id="16"/>
     </w:p>
     <w:p/>
     <w:p>
@@ -8785,14 +8439,19 @@
       <w:pPr>
         <w:pStyle w:val="1"/>
       </w:pPr>
-      <w:bookmarkStart w:id="18" w:name="_Toc83216725"/>
+      <w:bookmarkStart w:id="17" w:name="_Toc83216725"/>
       <w:r>
         <w:t>Список литературы</w:t>
       </w:r>
-      <w:bookmarkEnd w:id="18"/>
+      <w:bookmarkEnd w:id="17"/>
     </w:p>
     <w:p/>
     <w:p>
+      <w:pPr>
+        <w:rPr>
+          <w:lang w:val="en-US"/>
+        </w:rPr>
+      </w:pPr>
       <w:r>
         <w:t xml:space="preserve">Алексеев Е.Г., Богатырев С.Д. </w:t>
       </w:r>
@@ -8809,66 +8468,51 @@
         <w:t xml:space="preserve"> </w:t>
       </w:r>
       <w:hyperlink r:id="rId12" w:history="1">
-        <w:r>
-          <w:rPr>
-            <w:rStyle w:val="a7"/>
-          </w:rPr>
-          <w:t>http://inf.e-alekseev.ru/text/toc.html</w:t>
-        </w:r>
-      </w:hyperlink>
-    </w:p>
-    <w:p>
-      <w:pPr>
-        <w:pStyle w:val="a3"/>
-        <w:rPr>
-          <w:lang w:val="en-US"/>
-        </w:rPr>
-      </w:pPr>
-      <w:r>
-        <w:t>Джордж</w:t>
-      </w:r>
-      <w:r>
-        <w:rPr>
-          <w:lang w:val="en-US"/>
-        </w:rPr>
-        <w:t xml:space="preserve"> </w:t>
-      </w:r>
-      <w:r>
-        <w:t>Бергма</w:t>
-      </w:r>
-      <w:r>
-        <w:t>н</w:t>
-      </w:r>
-      <w:r>
-        <w:rPr>
-          <w:lang w:val="en-US"/>
-        </w:rPr>
-        <w:t xml:space="preserve"> “A Number System with an Irrational Base”</w:t>
-      </w:r>
-    </w:p>
-    <w:p>
-      <w:pPr>
-        <w:pStyle w:val="a3"/>
-        <w:rPr>
-          <w:lang w:val="en-US"/>
-        </w:rPr>
-      </w:pPr>
-      <w:hyperlink r:id="rId13" w:history="1">
         <w:r>
           <w:rPr>
             <w:rStyle w:val="a7"/>
             <w:lang w:val="en-US"/>
           </w:rPr>
-          <w:t>https://www.jstor.org/stable/3029218</w:t>
+          <w:t>http://inf.e-alekseev.ru/text/toc.html</w:t>
         </w:r>
       </w:hyperlink>
-      <w:r>
-        <w:rPr>
+    </w:p>
+    <w:p>
+      <w:pPr>
+        <w:rPr>
+          <w:color w:val="0563C1" w:themeColor="hyperlink"/>
+          <w:u w:val="single"/>
           <w:lang w:val="en-US"/>
         </w:rPr>
-        <w:t xml:space="preserve"> (</w:t>
-      </w:r>
-      <w:hyperlink r:id="rId14" w:history="1">
+      </w:pPr>
+      <w:r>
+        <w:t>Джордж</w:t>
+      </w:r>
+      <w:r>
+        <w:rPr>
+          <w:lang w:val="en-US"/>
+        </w:rPr>
+        <w:t xml:space="preserve"> </w:t>
+      </w:r>
+      <w:r>
+        <w:t>Бергма</w:t>
+      </w:r>
+      <w:r>
+        <w:t>н</w:t>
+      </w:r>
+      <w:r>
+        <w:rPr>
+          <w:lang w:val="en-US"/>
+        </w:rPr>
+        <w:t xml:space="preserve"> “A Number System with an Irrational Base”</w:t>
+      </w:r>
+      <w:r>
+        <w:rPr>
+          <w:lang w:val="en-US"/>
+        </w:rPr>
+        <w:t xml:space="preserve"> </w:t>
+      </w:r>
+      <w:hyperlink r:id="rId13" w:history="1">
         <w:r>
           <w:rPr>
             <w:rStyle w:val="a7"/>
@@ -8877,55 +8521,58 @@
           <w:t>https://math.berkeley.edu/~gbergman/papers/base_tau.pdf</w:t>
         </w:r>
       </w:hyperlink>
-      <w:r>
+    </w:p>
+    <w:p>
+      <w:pPr>
         <w:rPr>
           <w:lang w:val="en-US"/>
         </w:rPr>
-        <w:t>)</w:t>
-      </w:r>
-    </w:p>
-    <w:p>
-      <w:pPr>
-        <w:rPr>
-          <w:lang w:val="en-US" w:eastAsia="ru-RU"/>
-        </w:rPr>
-      </w:pPr>
-      <w:r>
-        <w:rPr>
-          <w:lang w:eastAsia="ru-RU"/>
-        </w:rPr>
+      </w:pPr>
+      <w:r>
         <w:t>Википедия</w:t>
       </w:r>
       <w:r>
         <w:rPr>
-          <w:lang w:val="en-US" w:eastAsia="ru-RU"/>
+          <w:lang w:val="en-US"/>
         </w:rPr>
         <w:t xml:space="preserve"> </w:t>
       </w:r>
       <w:r>
         <w:rPr>
-          <w:lang w:val="en-US" w:eastAsia="ru-RU"/>
+          <w:lang w:val="en-US"/>
         </w:rPr>
         <w:t>“</w:t>
       </w:r>
+      <w:bookmarkStart w:id="18" w:name="_GoBack"/>
+      <w:bookmarkEnd w:id="18"/>
       <w:r>
         <w:rPr>
           <w:lang w:val="en-US"/>
         </w:rPr>
-        <w:t xml:space="preserve"> Fibonacci coding</w:t>
-      </w:r>
-      <w:r>
-        <w:rPr>
-          <w:lang w:val="en-US" w:eastAsia="ru-RU"/>
+        <w:t>Fibonacci coding</w:t>
+      </w:r>
+      <w:r>
+        <w:rPr>
+          <w:lang w:val="en-US"/>
         </w:rPr>
         <w:t xml:space="preserve">“ </w:t>
       </w:r>
-      <w:r>
-        <w:rPr>
-          <w:lang w:val="en-US" w:eastAsia="ru-RU"/>
-        </w:rPr>
-        <w:t>https://en.wikipedia.org/wiki/Fibonacci_coding</w:t>
-      </w:r>
+      <w:hyperlink r:id="rId14" w:history="1">
+        <w:r>
+          <w:rPr>
+            <w:rStyle w:val="a7"/>
+            <w:lang w:val="en-US"/>
+          </w:rPr>
+          <w:t>https://en.wikipedia.org/wiki/Fibonacci_coding</w:t>
+        </w:r>
+      </w:hyperlink>
+    </w:p>
+    <w:p>
+      <w:pPr>
+        <w:rPr>
+          <w:lang w:val="en-US"/>
+        </w:rPr>
+      </w:pPr>
     </w:p>
     <w:sectPr>
       <w:pgSz w:w="12240" w:h="15840"/>
@@ -10647,7 +10294,7 @@
 </file>
 
 <file path=customXml/itemProps4.xml><?xml version="1.0" encoding="utf-8"?>
-<ds:datastoreItem xmlns:ds="http://schemas.openxmlformats.org/officeDocument/2006/customXml" ds:itemID="{06FA543E-717C-4B32-A23A-E2446E6EB4B6}">
+<ds:datastoreItem xmlns:ds="http://schemas.openxmlformats.org/officeDocument/2006/customXml" ds:itemID="{C422DEA2-F5EA-44AA-9638-EFCF9C04591C}">
   <ds:schemaRefs>
     <ds:schemaRef ds:uri="http://schemas.openxmlformats.org/officeDocument/2006/bibliography"/>
   </ds:schemaRefs>

</xml_diff>